<commit_message>
Modification du CDCT V5
</commit_message>
<xml_diff>
--- a/Documentation/CDCT_V5.docx
+++ b/Documentation/CDCT_V5.docx
@@ -2052,30 +2052,23 @@
       <w:pPr>
         <w:ind w:left="-851" w:right="-739"/>
       </w:pPr>
-    </w:p>
-    <w:p>
-      <w:pPr>
-        <w:rPr>
-          <w:b/>
-        </w:rPr>
-      </w:pPr>
       <w:r>
         <w:rPr>
           <w:noProof/>
         </w:rPr>
         <w:drawing>
-          <wp:anchor distT="0" distB="0" distL="114300" distR="114300" simplePos="0" relativeHeight="251658240" behindDoc="0" locked="0" layoutInCell="1" allowOverlap="1" wp14:anchorId="0163802C" wp14:editId="474FBBC7">
+          <wp:anchor distT="0" distB="0" distL="114300" distR="114300" simplePos="0" relativeHeight="251658240" behindDoc="0" locked="0" layoutInCell="1" allowOverlap="1" wp14:anchorId="5D221543" wp14:editId="403A0972">
             <wp:simplePos x="0" y="0"/>
             <wp:positionH relativeFrom="margin">
               <wp:align>center</wp:align>
             </wp:positionH>
             <wp:positionV relativeFrom="paragraph">
-              <wp:posOffset>255594</wp:posOffset>
+              <wp:posOffset>465318</wp:posOffset>
             </wp:positionV>
-            <wp:extent cx="9987280" cy="3733800"/>
+            <wp:extent cx="10370185" cy="3932555"/>
             <wp:effectExtent l="0" t="0" r="0" b="0"/>
             <wp:wrapTopAndBottom/>
-            <wp:docPr id="1" name="Image 1"/>
+            <wp:docPr id="2" name="Image 2"/>
             <wp:cNvGraphicFramePr>
               <a:graphicFrameLocks xmlns:a="http://schemas.openxmlformats.org/drawingml/2006/main" noChangeAspect="1"/>
             </wp:cNvGraphicFramePr>
@@ -2104,7 +2097,7 @@
                   <pic:spPr bwMode="auto">
                     <a:xfrm>
                       <a:off x="0" y="0"/>
-                      <a:ext cx="9987280" cy="3733800"/>
+                      <a:ext cx="10370185" cy="3932555"/>
                     </a:xfrm>
                     <a:prstGeom prst="rect">
                       <a:avLst/>
@@ -2126,6 +2119,13 @@
           </wp:anchor>
         </w:drawing>
       </w:r>
+    </w:p>
+    <w:p>
+      <w:pPr>
+        <w:rPr>
+          <w:b/>
+        </w:rPr>
+      </w:pPr>
     </w:p>
     <w:sectPr>
       <w:pgSz w:w="16838" w:h="11906" w:orient="landscape"/>

</xml_diff>